<commit_message>
Update Milestone 1 Design Report RCoon.docx
</commit_message>
<xml_diff>
--- a/CLC-Milestones/Milestone 1/Milestone 1 Design Report RCoon.docx
+++ b/CLC-Milestones/Milestone 1/Milestone 1 Design Report RCoon.docx
@@ -117,6 +117,7 @@
                 <w:listItem w:displayText="Topic 8: Domain Transfer Objects (DTO)" w:value="Topic 8: Domain Transfer Objects (DTO)"/>
               </w:dropDownList>
             </w:sdtPr>
+            <w:sdtEndPr/>
             <w:sdtContent>
               <w:p>
                 <w:r>
@@ -516,6 +517,12 @@
                       <w:i/>
                     </w:rPr>
                   </w:pPr>
+                  <w:r>
+                    <w:rPr>
+                      <w:i/>
+                    </w:rPr>
+                    <w:t>As a user, I want to be able to fill out a registration form with my First Name, Last Name, Sex, Age, State, Email, Username, and Password.</w:t>
+                  </w:r>
                 </w:p>
               </w:tc>
               <w:tc>
@@ -528,6 +535,12 @@
                       <w:i/>
                     </w:rPr>
                   </w:pPr>
+                  <w:r>
+                    <w:rPr>
+                      <w:i/>
+                    </w:rPr>
+                    <w:t>Ryan</w:t>
+                  </w:r>
                 </w:p>
               </w:tc>
               <w:tc>
@@ -540,6 +553,12 @@
                       <w:i/>
                     </w:rPr>
                   </w:pPr>
+                  <w:r>
+                    <w:rPr>
+                      <w:i/>
+                    </w:rPr>
+                    <w:t>2</w:t>
+                  </w:r>
                 </w:p>
               </w:tc>
               <w:tc>
@@ -552,6 +571,12 @@
                       <w:i/>
                     </w:rPr>
                   </w:pPr>
+                  <w:r>
+                    <w:rPr>
+                      <w:i/>
+                    </w:rPr>
+                    <w:t>0</w:t>
+                  </w:r>
                 </w:p>
               </w:tc>
             </w:tr>
@@ -566,6 +591,12 @@
                       <w:i/>
                     </w:rPr>
                   </w:pPr>
+                  <w:r>
+                    <w:rPr>
+                      <w:i/>
+                    </w:rPr>
+                    <w:t>As a user, I want the registration form to perform server-side form validation to ensure my information is correct.</w:t>
+                  </w:r>
                 </w:p>
               </w:tc>
               <w:tc>
@@ -578,6 +609,12 @@
                       <w:i/>
                     </w:rPr>
                   </w:pPr>
+                  <w:r>
+                    <w:rPr>
+                      <w:i/>
+                    </w:rPr>
+                    <w:t>Ryan</w:t>
+                  </w:r>
                 </w:p>
               </w:tc>
               <w:tc>
@@ -590,6 +627,12 @@
                       <w:i/>
                     </w:rPr>
                   </w:pPr>
+                  <w:r>
+                    <w:rPr>
+                      <w:i/>
+                    </w:rPr>
+                    <w:t>1</w:t>
+                  </w:r>
                 </w:p>
               </w:tc>
               <w:tc>
@@ -602,6 +645,12 @@
                       <w:i/>
                     </w:rPr>
                   </w:pPr>
+                  <w:r>
+                    <w:rPr>
+                      <w:i/>
+                    </w:rPr>
+                    <w:t>0</w:t>
+                  </w:r>
                 </w:p>
               </w:tc>
             </w:tr>
@@ -616,6 +665,12 @@
                       <w:i/>
                     </w:rPr>
                   </w:pPr>
+                  <w:r>
+                    <w:rPr>
+                      <w:i/>
+                    </w:rPr>
+                    <w:t>As a user, I want my information to be saved in a SQL Server relational database when I submit the registration form</w:t>
+                  </w:r>
                 </w:p>
               </w:tc>
               <w:tc>
@@ -628,6 +683,12 @@
                       <w:i/>
                     </w:rPr>
                   </w:pPr>
+                  <w:r>
+                    <w:rPr>
+                      <w:i/>
+                    </w:rPr>
+                    <w:t>Ryan</w:t>
+                  </w:r>
                 </w:p>
               </w:tc>
               <w:tc>
@@ -640,6 +701,12 @@
                       <w:i/>
                     </w:rPr>
                   </w:pPr>
+                  <w:r>
+                    <w:rPr>
+                      <w:i/>
+                    </w:rPr>
+                    <w:t>2</w:t>
+                  </w:r>
                 </w:p>
               </w:tc>
               <w:tc>
@@ -652,6 +719,12 @@
                       <w:i/>
                     </w:rPr>
                   </w:pPr>
+                  <w:r>
+                    <w:rPr>
+                      <w:i/>
+                    </w:rPr>
+                    <w:t>0</w:t>
+                  </w:r>
                 </w:p>
               </w:tc>
             </w:tr>
@@ -666,6 +739,12 @@
                       <w:i/>
                     </w:rPr>
                   </w:pPr>
+                  <w:r>
+                    <w:rPr>
+                      <w:i/>
+                    </w:rPr>
+                    <w:t>As a user, I want to be forwarded to a success or error page after submitting the registration form.</w:t>
+                  </w:r>
                 </w:p>
               </w:tc>
               <w:tc>
@@ -678,6 +757,12 @@
                       <w:i/>
                     </w:rPr>
                   </w:pPr>
+                  <w:r>
+                    <w:rPr>
+                      <w:i/>
+                    </w:rPr>
+                    <w:t>Ryan</w:t>
+                  </w:r>
                 </w:p>
               </w:tc>
               <w:tc>
@@ -690,6 +775,12 @@
                       <w:i/>
                     </w:rPr>
                   </w:pPr>
+                  <w:r>
+                    <w:rPr>
+                      <w:i/>
+                    </w:rPr>
+                    <w:t>1</w:t>
+                  </w:r>
                 </w:p>
               </w:tc>
               <w:tc>
@@ -702,6 +793,12 @@
                       <w:i/>
                     </w:rPr>
                   </w:pPr>
+                  <w:r>
+                    <w:rPr>
+                      <w:i/>
+                    </w:rPr>
+                    <w:t>0</w:t>
+                  </w:r>
                 </w:p>
               </w:tc>
             </w:tr>
@@ -716,6 +813,12 @@
                       <w:i/>
                     </w:rPr>
                   </w:pPr>
+                  <w:r>
+                    <w:rPr>
+                      <w:i/>
+                    </w:rPr>
+                    <w:t>As a user, I want to be able to fill out a login form with my Username and Password.</w:t>
+                  </w:r>
                 </w:p>
               </w:tc>
               <w:tc>
@@ -728,6 +831,12 @@
                       <w:i/>
                     </w:rPr>
                   </w:pPr>
+                  <w:r>
+                    <w:rPr>
+                      <w:i/>
+                    </w:rPr>
+                    <w:t>Ryan</w:t>
+                  </w:r>
                 </w:p>
               </w:tc>
               <w:tc>
@@ -740,6 +849,12 @@
                       <w:i/>
                     </w:rPr>
                   </w:pPr>
+                  <w:r>
+                    <w:rPr>
+                      <w:i/>
+                    </w:rPr>
+                    <w:t>2</w:t>
+                  </w:r>
                 </w:p>
               </w:tc>
               <w:tc>
@@ -752,6 +867,12 @@
                       <w:i/>
                     </w:rPr>
                   </w:pPr>
+                  <w:r>
+                    <w:rPr>
+                      <w:i/>
+                    </w:rPr>
+                    <w:t>0</w:t>
+                  </w:r>
                 </w:p>
               </w:tc>
             </w:tr>
@@ -766,6 +887,12 @@
                       <w:i/>
                     </w:rPr>
                   </w:pPr>
+                  <w:r>
+                    <w:rPr>
+                      <w:i/>
+                    </w:rPr>
+                    <w:t>As a user, I want the login form to use the SQL Server database for authentication.</w:t>
+                  </w:r>
                 </w:p>
               </w:tc>
               <w:tc>
@@ -778,6 +905,12 @@
                       <w:i/>
                     </w:rPr>
                   </w:pPr>
+                  <w:r>
+                    <w:rPr>
+                      <w:i/>
+                    </w:rPr>
+                    <w:t>Ryan</w:t>
+                  </w:r>
                 </w:p>
               </w:tc>
               <w:tc>
@@ -790,6 +923,12 @@
                       <w:i/>
                     </w:rPr>
                   </w:pPr>
+                  <w:r>
+                    <w:rPr>
+                      <w:i/>
+                    </w:rPr>
+                    <w:t>1</w:t>
+                  </w:r>
                 </w:p>
               </w:tc>
               <w:tc>
@@ -802,6 +941,12 @@
                       <w:i/>
                     </w:rPr>
                   </w:pPr>
+                  <w:r>
+                    <w:rPr>
+                      <w:i/>
+                    </w:rPr>
+                    <w:t>0</w:t>
+                  </w:r>
                 </w:p>
               </w:tc>
             </w:tr>
@@ -816,6 +961,12 @@
                       <w:i/>
                     </w:rPr>
                   </w:pPr>
+                  <w:r>
+                    <w:rPr>
+                      <w:i/>
+                    </w:rPr>
+                    <w:t>As a user, I want to be forwarded to a success or error page after submitting the login form.</w:t>
+                  </w:r>
                 </w:p>
               </w:tc>
               <w:tc>
@@ -828,6 +979,12 @@
                       <w:i/>
                     </w:rPr>
                   </w:pPr>
+                  <w:r>
+                    <w:rPr>
+                      <w:i/>
+                    </w:rPr>
+                    <w:t>Ryan</w:t>
+                  </w:r>
                 </w:p>
               </w:tc>
               <w:tc>
@@ -840,6 +997,12 @@
                       <w:i/>
                     </w:rPr>
                   </w:pPr>
+                  <w:r>
+                    <w:rPr>
+                      <w:i/>
+                    </w:rPr>
+                    <w:t>1</w:t>
+                  </w:r>
                 </w:p>
               </w:tc>
               <w:tc>
@@ -852,6 +1015,12 @@
                       <w:i/>
                     </w:rPr>
                   </w:pPr>
+                  <w:r>
+                    <w:rPr>
+                      <w:i/>
+                    </w:rPr>
+                    <w:t>0</w:t>
+                  </w:r>
                 </w:p>
               </w:tc>
             </w:tr>
@@ -1177,6 +1346,7 @@
               <w:rPr>
                 <w:b/>
               </w:rPr>
+              <w:lastRenderedPageBreak/>
               <w:t>Repository</w:t>
             </w:r>
             <w:r>
@@ -1259,6 +1429,7 @@
               <w:listItem w:displayText="No" w:value="No"/>
             </w:dropDownList>
           </w:sdtPr>
+          <w:sdtEndPr/>
           <w:sdtContent>
             <w:tc>
               <w:tcPr>
@@ -1674,6 +1845,14 @@
                 <w:szCs w:val="36"/>
               </w:rPr>
             </w:pPr>
+            <w:r>
+              <w:rPr>
+                <w:b/>
+                <w:sz w:val="36"/>
+                <w:szCs w:val="36"/>
+              </w:rPr>
+              <w:t>Finishing the milestone with time to spare</w:t>
+            </w:r>
           </w:p>
         </w:tc>
       </w:tr>
@@ -2050,6 +2229,14 @@
                 <w:szCs w:val="36"/>
               </w:rPr>
             </w:pPr>
+            <w:r>
+              <w:rPr>
+                <w:b/>
+                <w:sz w:val="36"/>
+                <w:szCs w:val="36"/>
+              </w:rPr>
+              <w:t>Little errors here and there on code between the MVC</w:t>
+            </w:r>
           </w:p>
         </w:tc>
         <w:tc>
@@ -2064,6 +2251,14 @@
                 <w:szCs w:val="36"/>
               </w:rPr>
             </w:pPr>
+            <w:r>
+              <w:rPr>
+                <w:b/>
+                <w:sz w:val="36"/>
+                <w:szCs w:val="36"/>
+              </w:rPr>
+              <w:t>Go through the activities so far and back track</w:t>
+            </w:r>
           </w:p>
         </w:tc>
         <w:tc>
@@ -2078,6 +2273,14 @@
                 <w:szCs w:val="36"/>
               </w:rPr>
             </w:pPr>
+            <w:r>
+              <w:rPr>
+                <w:b/>
+                <w:sz w:val="36"/>
+                <w:szCs w:val="36"/>
+              </w:rPr>
+              <w:t>5/16/23</w:t>
+            </w:r>
           </w:p>
         </w:tc>
       </w:tr>
@@ -2245,49 +2448,56 @@
           <w:i/>
           <w:color w:val="365F91" w:themeColor="accent1" w:themeShade="BF"/>
         </w:rPr>
-        <w:t>Step</w:t>
-      </w:r>
-      <w:r>
-        <w:rPr>
-          <w:i/>
-          <w:color w:val="365F91" w:themeColor="accent1" w:themeShade="BF"/>
-        </w:rPr>
-        <w:t>-</w:t>
-      </w:r>
-      <w:r>
-        <w:rPr>
-          <w:i/>
-          <w:color w:val="365F91" w:themeColor="accent1" w:themeShade="BF"/>
-        </w:rPr>
-        <w:t>by</w:t>
-      </w:r>
-      <w:r>
-        <w:rPr>
-          <w:i/>
-          <w:color w:val="365F91" w:themeColor="accent1" w:themeShade="BF"/>
-        </w:rPr>
-        <w:t>-</w:t>
-      </w:r>
-      <w:r>
-        <w:rPr>
-          <w:i/>
-          <w:color w:val="365F91" w:themeColor="accent1" w:themeShade="BF"/>
-        </w:rPr>
-        <w:t>step instructions for setting up your database</w:t>
-      </w:r>
-      <w:r>
-        <w:rPr>
-          <w:i/>
-          <w:color w:val="365F91" w:themeColor="accent1" w:themeShade="BF"/>
-        </w:rPr>
-        <w:t xml:space="preserve"> and </w:t>
-      </w:r>
-      <w:r>
-        <w:rPr>
-          <w:i/>
-          <w:color w:val="365F91" w:themeColor="accent1" w:themeShade="BF"/>
-        </w:rPr>
-        <w:t xml:space="preserve">configuring, and deploying/installing your application. This section should also include detailed instructions for what configuration files are required by your application, what configuration settings need to be adjusted for various runtime (development or production) environments, and where the files need to be deployed to. </w:t>
+        <w:t>Download and unzip the application. Open Visual Studio Code and load in the Milestone-350.sln into</w:t>
+      </w:r>
+      <w:r>
+        <w:rPr>
+          <w:i/>
+          <w:color w:val="365F91" w:themeColor="accent1" w:themeShade="BF"/>
+        </w:rPr>
+        <w:t xml:space="preserve"> VSC. Under the server portion, start a new local database and </w:t>
+      </w:r>
+      <w:r>
+        <w:rPr>
+          <w:i/>
+          <w:color w:val="365F91" w:themeColor="accent1" w:themeShade="BF"/>
+        </w:rPr>
+        <w:t>import</w:t>
+      </w:r>
+      <w:r>
+        <w:rPr>
+          <w:i/>
+          <w:color w:val="365F91" w:themeColor="accent1" w:themeShade="BF"/>
+        </w:rPr>
+        <w:t xml:space="preserve"> in the</w:t>
+      </w:r>
+      <w:r>
+        <w:rPr>
+          <w:i/>
+          <w:color w:val="365F91" w:themeColor="accent1" w:themeShade="BF"/>
+        </w:rPr>
+        <w:t xml:space="preserve"> </w:t>
+      </w:r>
+      <w:r>
+        <w:rPr>
+          <w:i/>
+          <w:color w:val="365F91" w:themeColor="accent1" w:themeShade="BF"/>
+        </w:rPr>
+        <w:t>minesweeper.dacpac</w:t>
+      </w:r>
+      <w:r>
+        <w:rPr>
+          <w:i/>
+          <w:color w:val="365F91" w:themeColor="accent1" w:themeShade="BF"/>
+        </w:rPr>
+        <w:t xml:space="preserve"> to create the minesweeper database. Start the project and test the functionality of the web application.</w:t>
+      </w:r>
+      <w:r>
+        <w:rPr>
+          <w:i/>
+          <w:color w:val="365F91" w:themeColor="accent1" w:themeShade="BF"/>
+        </w:rPr>
+        <w:t xml:space="preserve"> </w:t>
       </w:r>
     </w:p>
     <w:p>
@@ -2330,21 +2540,14 @@
           <w:i/>
           <w:color w:val="365F91" w:themeColor="accent1" w:themeShade="BF"/>
         </w:rPr>
-        <w:t>Any final technical design decisions, such as framework decisions</w:t>
-      </w:r>
-      <w:r>
-        <w:rPr>
-          <w:i/>
-          <w:color w:val="365F91" w:themeColor="accent1" w:themeShade="BF"/>
-        </w:rPr>
-        <w:t xml:space="preserve">, addressing its </w:t>
-      </w:r>
-      <w:r>
-        <w:rPr>
-          <w:i/>
-          <w:color w:val="365F91" w:themeColor="accent1" w:themeShade="BF"/>
-        </w:rPr>
-        <w:t xml:space="preserve"> purpose in the design and why it was chosen. </w:t>
+        <w:t xml:space="preserve">This project is to be written in C# with the ASP.NET MVC along with </w:t>
+      </w:r>
+      <w:r>
+        <w:rPr>
+          <w:i/>
+          <w:color w:val="365F91" w:themeColor="accent1" w:themeShade="BF"/>
+        </w:rPr>
+        <w:t>a local Sql Database to hold the information.</w:t>
       </w:r>
     </w:p>
     <w:p>
@@ -2395,44 +2598,42 @@
           <w:i/>
           <w:color w:val="365F91" w:themeColor="accent1" w:themeShade="BF"/>
         </w:rPr>
-        <w:t>The ER diagram shows the design of</w:t>
-      </w:r>
-      <w:r>
-        <w:rPr>
-          <w:i/>
-          <w:color w:val="365F91" w:themeColor="accent1" w:themeShade="BF"/>
-        </w:rPr>
-        <w:t xml:space="preserve"> database</w:t>
-      </w:r>
-      <w:r>
-        <w:rPr>
-          <w:i/>
-          <w:color w:val="365F91" w:themeColor="accent1" w:themeShade="BF"/>
-        </w:rPr>
-        <w:t xml:space="preserve"> tables and foreign key relationships.</w:t>
-      </w:r>
-      <w:r>
-        <w:rPr>
-          <w:i/>
-          <w:color w:val="365F91" w:themeColor="accent1" w:themeShade="BF"/>
-        </w:rPr>
-        <w:t xml:space="preserve"> Include an i</w:t>
-      </w:r>
-      <w:r>
-        <w:rPr>
-          <w:i/>
-          <w:color w:val="365F91" w:themeColor="accent1" w:themeShade="BF"/>
-        </w:rPr>
-        <w:t xml:space="preserve">mage file of your ER database diagram. </w:t>
-      </w:r>
-    </w:p>
-    <w:p>
-      <w:pPr>
-        <w:rPr>
-          <w:i/>
-          <w:color w:val="365F91" w:themeColor="accent1" w:themeShade="BF"/>
-        </w:rPr>
-      </w:pPr>
+        <w:drawing>
+          <wp:inline distT="0" distB="0" distL="0" distR="0" wp14:anchorId="0158B300" wp14:editId="42D7B4C8">
+            <wp:extent cx="3048425" cy="2810267"/>
+            <wp:effectExtent l="0" t="0" r="0" b="9525"/>
+            <wp:docPr id="487988435" name="Picture 1" descr="A screenshot of a computer&#10;&#10;Description automatically generated"/>
+            <wp:cNvGraphicFramePr>
+              <a:graphicFrameLocks xmlns:a="http://schemas.openxmlformats.org/drawingml/2006/main" noChangeAspect="1"/>
+            </wp:cNvGraphicFramePr>
+            <a:graphic xmlns:a="http://schemas.openxmlformats.org/drawingml/2006/main">
+              <a:graphicData uri="http://schemas.openxmlformats.org/drawingml/2006/picture">
+                <pic:pic xmlns:pic="http://schemas.openxmlformats.org/drawingml/2006/picture">
+                  <pic:nvPicPr>
+                    <pic:cNvPr id="487988435" name="Picture 1" descr="A screenshot of a computer&#10;&#10;Description automatically generated"/>
+                    <pic:cNvPicPr/>
+                  </pic:nvPicPr>
+                  <pic:blipFill>
+                    <a:blip r:embed="rId10"/>
+                    <a:stretch>
+                      <a:fillRect/>
+                    </a:stretch>
+                  </pic:blipFill>
+                  <pic:spPr>
+                    <a:xfrm>
+                      <a:off x="0" y="0"/>
+                      <a:ext cx="3048425" cy="2810267"/>
+                    </a:xfrm>
+                    <a:prstGeom prst="rect">
+                      <a:avLst/>
+                    </a:prstGeom>
+                  </pic:spPr>
+                </pic:pic>
+              </a:graphicData>
+            </a:graphic>
+          </wp:inline>
+        </w:drawing>
+      </w:r>
     </w:p>
     <w:p>
       <w:pPr>
@@ -2450,6 +2651,7 @@
           <w:sz w:val="28"/>
           <w:szCs w:val="28"/>
         </w:rPr>
+        <w:lastRenderedPageBreak/>
         <w:t>DDL Scripts</w:t>
       </w:r>
       <w:r>
@@ -2474,93 +2676,8 @@
           <w:i/>
           <w:color w:val="365F91" w:themeColor="accent1" w:themeShade="BF"/>
         </w:rPr>
-        <w:t xml:space="preserve">The DDL script is the SQL export </w:t>
-      </w:r>
-      <w:r>
-        <w:rPr>
-          <w:i/>
-          <w:color w:val="365F91" w:themeColor="accent1" w:themeShade="BF"/>
-        </w:rPr>
-        <w:t xml:space="preserve">text </w:t>
-      </w:r>
-      <w:r>
-        <w:rPr>
-          <w:i/>
-          <w:color w:val="365F91" w:themeColor="accent1" w:themeShade="BF"/>
-        </w:rPr>
-        <w:t xml:space="preserve">file </w:t>
-      </w:r>
-      <w:r>
-        <w:rPr>
-          <w:i/>
-          <w:color w:val="365F91" w:themeColor="accent1" w:themeShade="BF"/>
-        </w:rPr>
-        <w:t>from</w:t>
-      </w:r>
-      <w:r>
-        <w:rPr>
-          <w:i/>
-          <w:color w:val="365F91" w:themeColor="accent1" w:themeShade="BF"/>
-        </w:rPr>
-        <w:t xml:space="preserve"> a database. </w:t>
-      </w:r>
-      <w:r>
-        <w:rPr>
-          <w:i/>
-          <w:color w:val="365F91" w:themeColor="accent1" w:themeShade="BF"/>
-        </w:rPr>
-        <w:t xml:space="preserve">This should contain a link to </w:t>
-      </w:r>
-      <w:r>
-        <w:rPr>
-          <w:i/>
-          <w:color w:val="365F91" w:themeColor="accent1" w:themeShade="BF"/>
-        </w:rPr>
-        <w:t>a</w:t>
-      </w:r>
-      <w:r>
-        <w:rPr>
-          <w:i/>
-          <w:color w:val="365F91" w:themeColor="accent1" w:themeShade="BF"/>
-        </w:rPr>
-        <w:t xml:space="preserve"> private</w:t>
-      </w:r>
-      <w:r>
-        <w:rPr>
-          <w:i/>
-          <w:color w:val="365F91" w:themeColor="accent1" w:themeShade="BF"/>
-        </w:rPr>
-        <w:t xml:space="preserve"> repository</w:t>
-      </w:r>
-      <w:r>
-        <w:rPr>
-          <w:i/>
-          <w:color w:val="365F91" w:themeColor="accent1" w:themeShade="BF"/>
-        </w:rPr>
-        <w:t xml:space="preserve"> where</w:t>
-      </w:r>
-      <w:r>
-        <w:rPr>
-          <w:i/>
-          <w:color w:val="365F91" w:themeColor="accent1" w:themeShade="BF"/>
-        </w:rPr>
-        <w:t>from</w:t>
-      </w:r>
-      <w:r>
-        <w:rPr>
-          <w:i/>
-          <w:color w:val="365F91" w:themeColor="accent1" w:themeShade="BF"/>
-        </w:rPr>
-        <w:t xml:space="preserve"> the DDL script can be downloaded. </w:t>
-      </w:r>
-    </w:p>
-    <w:p>
-      <w:pPr>
-        <w:rPr>
-          <w:i/>
-          <w:color w:val="365F91" w:themeColor="accent1" w:themeShade="BF"/>
-        </w:rPr>
-      </w:pPr>
+        <w:t>https://github.com/rcoon1/CST-350/blob/main/CLC-Milestones/Milestone%201/minesweeper.dacpac</w:t>
+      </w:r>
     </w:p>
     <w:p>
       <w:pPr>
@@ -2602,23 +2719,43 @@
           <w:i/>
           <w:color w:val="365F91" w:themeColor="accent1" w:themeShade="BF"/>
         </w:rPr>
-        <w:t>The Sitemap shows a navigation path that the user can take through the application. Include an i</w:t>
-      </w:r>
-      <w:r>
-        <w:rPr>
-          <w:i/>
-          <w:color w:val="365F91" w:themeColor="accent1" w:themeShade="BF"/>
-        </w:rPr>
-        <w:t xml:space="preserve">mage file of your Sitemap diagram. </w:t>
-      </w:r>
-    </w:p>
-    <w:p>
-      <w:pPr>
-        <w:rPr>
-          <w:i/>
-          <w:color w:val="365F91" w:themeColor="accent1" w:themeShade="BF"/>
-        </w:rPr>
-      </w:pPr>
+        <w:lastRenderedPageBreak/>
+        <w:drawing>
+          <wp:inline distT="0" distB="0" distL="0" distR="0" wp14:anchorId="57CA476A" wp14:editId="06229151">
+            <wp:extent cx="8954750" cy="5125165"/>
+            <wp:effectExtent l="0" t="0" r="0" b="0"/>
+            <wp:docPr id="287492579" name="Picture 1" descr="A picture containing diagram, text, plan, technical drawing&#10;&#10;Description automatically generated"/>
+            <wp:cNvGraphicFramePr>
+              <a:graphicFrameLocks xmlns:a="http://schemas.openxmlformats.org/drawingml/2006/main" noChangeAspect="1"/>
+            </wp:cNvGraphicFramePr>
+            <a:graphic xmlns:a="http://schemas.openxmlformats.org/drawingml/2006/main">
+              <a:graphicData uri="http://schemas.openxmlformats.org/drawingml/2006/picture">
+                <pic:pic xmlns:pic="http://schemas.openxmlformats.org/drawingml/2006/picture">
+                  <pic:nvPicPr>
+                    <pic:cNvPr id="287492579" name="Picture 1" descr="A picture containing diagram, text, plan, technical drawing&#10;&#10;Description automatically generated"/>
+                    <pic:cNvPicPr/>
+                  </pic:nvPicPr>
+                  <pic:blipFill>
+                    <a:blip r:embed="rId11"/>
+                    <a:stretch>
+                      <a:fillRect/>
+                    </a:stretch>
+                  </pic:blipFill>
+                  <pic:spPr>
+                    <a:xfrm>
+                      <a:off x="0" y="0"/>
+                      <a:ext cx="8954750" cy="5125165"/>
+                    </a:xfrm>
+                    <a:prstGeom prst="rect">
+                      <a:avLst/>
+                    </a:prstGeom>
+                  </pic:spPr>
+                </pic:pic>
+              </a:graphicData>
+            </a:graphic>
+          </wp:inline>
+        </w:drawing>
+      </w:r>
     </w:p>
     <w:p>
       <w:pPr>
@@ -2659,7 +2796,6 @@
           <w:i/>
           <w:color w:val="365F91" w:themeColor="accent1" w:themeShade="BF"/>
         </w:rPr>
-        <w:lastRenderedPageBreak/>
         <w:t>This section should outline the design for how authentication and authorization was supported. This section should also contain all of the roles and privileges that are supported by the design.</w:t>
       </w:r>
     </w:p>
@@ -2798,28 +2934,14 @@
           <w:i/>
           <w:color w:val="365F91" w:themeColor="accent1" w:themeShade="BF"/>
         </w:rPr>
-        <w:t xml:space="preserve">You should insert any </w:t>
-      </w:r>
-      <w:r>
-        <w:rPr>
-          <w:i/>
-          <w:color w:val="365F91" w:themeColor="accent1" w:themeShade="BF"/>
-        </w:rPr>
-        <w:t>flow charts here. Flow charts should document algorithms or workflow that will be implemented in your program. At a minimum</w:t>
-      </w:r>
-      <w:r>
-        <w:rPr>
-          <w:i/>
-          <w:color w:val="365F91" w:themeColor="accent1" w:themeShade="BF"/>
-        </w:rPr>
-        <w:t>,</w:t>
-      </w:r>
-      <w:r>
-        <w:rPr>
-          <w:i/>
-          <w:color w:val="365F91" w:themeColor="accent1" w:themeShade="BF"/>
-        </w:rPr>
-        <w:t xml:space="preserve"> this should contain a flow chart of the Minesweeper game logic.</w:t>
+        <w:t>Have not reached a point in the project for Minesweeper game logic to come into play.</w:t>
+      </w:r>
+      <w:r>
+        <w:rPr>
+          <w:i/>
+          <w:color w:val="365F91" w:themeColor="accent1" w:themeShade="BF"/>
+        </w:rPr>
+        <w:t>.</w:t>
       </w:r>
     </w:p>
     <w:p>
@@ -2919,60 +3041,45 @@
       </w:pPr>
       <w:r>
         <w:rPr>
-          <w:i/>
-          <w:color w:val="365F91" w:themeColor="accent1" w:themeShade="BF"/>
-        </w:rPr>
-        <w:t xml:space="preserve">You should insert any </w:t>
-      </w:r>
-      <w:r>
-        <w:rPr>
-          <w:i/>
-          <w:color w:val="365F91" w:themeColor="accent1" w:themeShade="BF"/>
-        </w:rPr>
-        <w:t xml:space="preserve">class diagrams here. Your class diagrams should be drawn correctly with the </w:t>
-      </w:r>
-      <w:r>
-        <w:rPr>
-          <w:i/>
-          <w:color w:val="365F91" w:themeColor="accent1" w:themeShade="BF"/>
-        </w:rPr>
-        <w:t>three</w:t>
-      </w:r>
-      <w:r>
-        <w:rPr>
-          <w:i/>
-          <w:color w:val="365F91" w:themeColor="accent1" w:themeShade="BF"/>
-        </w:rPr>
-        <w:t xml:space="preserve"> appropriate class compartments, + and – minus to indicate accessibility, and the data types for the state/properties</w:t>
-      </w:r>
-      <w:r>
-        <w:rPr>
-          <w:i/>
-          <w:color w:val="365F91" w:themeColor="accent1" w:themeShade="BF"/>
-        </w:rPr>
-        <w:t>,</w:t>
-      </w:r>
-      <w:r>
-        <w:rPr>
-          <w:i/>
-          <w:color w:val="365F91" w:themeColor="accent1" w:themeShade="BF"/>
-        </w:rPr>
-        <w:t xml:space="preserve"> as well as method arguments and return types</w:t>
-      </w:r>
-      <w:r>
-        <w:rPr>
-          <w:i/>
-          <w:color w:val="365F91" w:themeColor="accent1" w:themeShade="BF"/>
-        </w:rPr>
-        <w:t>.</w:t>
-      </w:r>
-    </w:p>
-    <w:p>
-      <w:pPr>
-        <w:rPr>
-          <w:color w:val="365F91" w:themeColor="accent1" w:themeShade="BF"/>
-        </w:rPr>
-      </w:pPr>
+          <w:color w:val="365F91" w:themeColor="accent1" w:themeShade="BF"/>
+        </w:rPr>
+        <w:lastRenderedPageBreak/>
+        <w:drawing>
+          <wp:inline distT="0" distB="0" distL="0" distR="0" wp14:anchorId="012B8C12" wp14:editId="0D1E789F">
+            <wp:extent cx="9144000" cy="6230620"/>
+            <wp:effectExtent l="0" t="0" r="0" b="0"/>
+            <wp:docPr id="1543609959" name="Picture 1" descr="A picture containing text, diagram, screenshot, plan&#10;&#10;Description automatically generated"/>
+            <wp:cNvGraphicFramePr>
+              <a:graphicFrameLocks xmlns:a="http://schemas.openxmlformats.org/drawingml/2006/main" noChangeAspect="1"/>
+            </wp:cNvGraphicFramePr>
+            <a:graphic xmlns:a="http://schemas.openxmlformats.org/drawingml/2006/main">
+              <a:graphicData uri="http://schemas.openxmlformats.org/drawingml/2006/picture">
+                <pic:pic xmlns:pic="http://schemas.openxmlformats.org/drawingml/2006/picture">
+                  <pic:nvPicPr>
+                    <pic:cNvPr id="1543609959" name="Picture 1" descr="A picture containing text, diagram, screenshot, plan&#10;&#10;Description automatically generated"/>
+                    <pic:cNvPicPr/>
+                  </pic:nvPicPr>
+                  <pic:blipFill>
+                    <a:blip r:embed="rId12"/>
+                    <a:stretch>
+                      <a:fillRect/>
+                    </a:stretch>
+                  </pic:blipFill>
+                  <pic:spPr>
+                    <a:xfrm>
+                      <a:off x="0" y="0"/>
+                      <a:ext cx="9144000" cy="6230620"/>
+                    </a:xfrm>
+                    <a:prstGeom prst="rect">
+                      <a:avLst/>
+                    </a:prstGeom>
+                  </pic:spPr>
+                </pic:pic>
+              </a:graphicData>
+            </a:graphic>
+          </wp:inline>
+        </w:drawing>
+      </w:r>
     </w:p>
     <w:p>
       <w:pPr>
@@ -2990,6 +3097,7 @@
           <w:sz w:val="28"/>
           <w:szCs w:val="28"/>
         </w:rPr>
+        <w:lastRenderedPageBreak/>
         <w:t>Pseudo Code</w:t>
       </w:r>
       <w:r>
@@ -3013,84 +3121,14 @@
           <w:i/>
           <w:color w:val="365F91" w:themeColor="accent1" w:themeShade="BF"/>
         </w:rPr>
-        <w:t xml:space="preserve">You should </w:t>
-      </w:r>
-      <w:r>
-        <w:rPr>
-          <w:i/>
-          <w:color w:val="365F91" w:themeColor="accent1" w:themeShade="BF"/>
-        </w:rPr>
-        <w:t xml:space="preserve">provide </w:t>
-      </w:r>
-      <w:r>
-        <w:rPr>
-          <w:i/>
-          <w:color w:val="365F91" w:themeColor="accent1" w:themeShade="BF"/>
-        </w:rPr>
-        <w:t>a</w:t>
-      </w:r>
-      <w:r>
-        <w:rPr>
-          <w:i/>
-          <w:color w:val="365F91" w:themeColor="accent1" w:themeShade="BF"/>
-        </w:rPr>
-        <w:t xml:space="preserve"> URL references to</w:t>
-      </w:r>
-      <w:r>
-        <w:rPr>
-          <w:i/>
-          <w:color w:val="365F91" w:themeColor="accent1" w:themeShade="BF"/>
-        </w:rPr>
-        <w:t xml:space="preserve"> any </w:t>
-      </w:r>
-      <w:r>
-        <w:rPr>
-          <w:i/>
-          <w:color w:val="365F91" w:themeColor="accent1" w:themeShade="BF"/>
-        </w:rPr>
-        <w:t xml:space="preserve">code stubs </w:t>
-      </w:r>
-      <w:r>
-        <w:rPr>
-          <w:i/>
-          <w:color w:val="365F91" w:themeColor="accent1" w:themeShade="BF"/>
-        </w:rPr>
-        <w:t>and</w:t>
-      </w:r>
-      <w:r>
-        <w:rPr>
-          <w:i/>
-          <w:color w:val="365F91" w:themeColor="accent1" w:themeShade="BF"/>
-        </w:rPr>
-        <w:t xml:space="preserve"> pseudocode. If you have no supporting </w:t>
-      </w:r>
-      <w:r>
-        <w:rPr>
-          <w:i/>
-          <w:color w:val="365F91" w:themeColor="accent1" w:themeShade="BF"/>
-        </w:rPr>
-        <w:t>documentation,</w:t>
-      </w:r>
-      <w:r>
-        <w:rPr>
-          <w:i/>
-          <w:color w:val="365F91" w:themeColor="accent1" w:themeShade="BF"/>
-        </w:rPr>
-        <w:t xml:space="preserve"> please explain the rational</w:t>
-      </w:r>
-      <w:r>
-        <w:rPr>
-          <w:i/>
-          <w:color w:val="365F91" w:themeColor="accent1" w:themeShade="BF"/>
-        </w:rPr>
-        <w:t>e for</w:t>
-      </w:r>
-      <w:r>
-        <w:rPr>
-          <w:i/>
-          <w:color w:val="365F91" w:themeColor="accent1" w:themeShade="BF"/>
-        </w:rPr>
-        <w:t xml:space="preserve"> why you are able to leave this section as N/A.</w:t>
+        <w:t>N/A.</w:t>
+      </w:r>
+      <w:r>
+        <w:rPr>
+          <w:i/>
+          <w:color w:val="365F91" w:themeColor="accent1" w:themeShade="BF"/>
+        </w:rPr>
+        <w:t xml:space="preserve"> No pseudocode used</w:t>
       </w:r>
     </w:p>
     <w:p>
@@ -3258,10 +3296,10 @@
     </w:p>
     <w:p/>
     <w:sectPr>
-      <w:headerReference w:type="default" r:id="rId10"/>
-      <w:footerReference w:type="default" r:id="rId11"/>
-      <w:headerReference w:type="first" r:id="rId12"/>
-      <w:footerReference w:type="first" r:id="rId13"/>
+      <w:headerReference w:type="default" r:id="rId13"/>
+      <w:footerReference w:type="default" r:id="rId14"/>
+      <w:headerReference w:type="first" r:id="rId15"/>
+      <w:footerReference w:type="first" r:id="rId16"/>
       <w:pgSz w:w="15840" w:h="12240" w:orient="landscape"/>
       <w:pgMar w:top="720" w:right="720" w:bottom="720" w:left="720" w:header="720" w:footer="720" w:gutter="0"/>
       <w:cols w:space="720"/>
@@ -6458,19 +6496,6 @@
 </file>
 
 <file path=customXml/item1.xml><?xml version="1.0" encoding="utf-8"?>
-<p:properties xmlns:p="http://schemas.microsoft.com/office/2006/metadata/properties" xmlns:xsi="http://www.w3.org/2001/XMLSchema-instance" xmlns:pc="http://schemas.microsoft.com/office/infopath/2007/PartnerControls">
-  <documentManagement>
-    <_ip_UnifiedCompliancePolicyUIAction xmlns="http://schemas.microsoft.com/sharepoint/v3" xsi:nil="true"/>
-    <_ip_UnifiedCompliancePolicyProperties xmlns="http://schemas.microsoft.com/sharepoint/v3" xsi:nil="true"/>
-    <lcf76f155ced4ddcb4097134ff3c332f xmlns="d6188da8-f31e-469a-aed4-03a23c44e36a">
-      <Terms xmlns="http://schemas.microsoft.com/office/infopath/2007/PartnerControls"/>
-    </lcf76f155ced4ddcb4097134ff3c332f>
-    <TaxCatchAll xmlns="37d47695-dda2-48a2-87bc-2a1f7ac7fedc" xsi:nil="true"/>
-  </documentManagement>
-</p:properties>
-</file>
-
-<file path=customXml/item2.xml><?xml version="1.0" encoding="utf-8"?>
 <ct:contentTypeSchema xmlns:ct="http://schemas.microsoft.com/office/2006/metadata/contentType" xmlns:ma="http://schemas.microsoft.com/office/2006/metadata/properties/metaAttributes" ct:_="" ma:_="" ma:contentTypeName="Document" ma:contentTypeID="0x010100B9FDC2B66788A044965A7B8958E6244A" ma:contentTypeVersion="1259" ma:contentTypeDescription="Create a new document." ma:contentTypeScope="" ma:versionID="646631f20d54bed2e69d412d0691797c">
   <xsd:schema xmlns:xsd="http://www.w3.org/2001/XMLSchema" xmlns:xs="http://www.w3.org/2001/XMLSchema" xmlns:p="http://schemas.microsoft.com/office/2006/metadata/properties" xmlns:ns1="http://schemas.microsoft.com/sharepoint/v3" xmlns:ns2="d6188da8-f31e-469a-aed4-03a23c44e36a" xmlns:ns3="37d47695-dda2-48a2-87bc-2a1f7ac7fedc" targetNamespace="http://schemas.microsoft.com/office/2006/metadata/properties" ma:root="true" ma:fieldsID="a5c5979c6f6f9ec5c0301c354a42d4b0" ns1:_="" ns2:_="" ns3:_="">
     <xsd:import namespace="http://schemas.microsoft.com/sharepoint/v3"/>
@@ -6730,6 +6755,19 @@
 </ct:contentTypeSchema>
 </file>
 
+<file path=customXml/item2.xml><?xml version="1.0" encoding="utf-8"?>
+<p:properties xmlns:p="http://schemas.microsoft.com/office/2006/metadata/properties" xmlns:xsi="http://www.w3.org/2001/XMLSchema-instance" xmlns:pc="http://schemas.microsoft.com/office/infopath/2007/PartnerControls">
+  <documentManagement>
+    <_ip_UnifiedCompliancePolicyUIAction xmlns="http://schemas.microsoft.com/sharepoint/v3" xsi:nil="true"/>
+    <_ip_UnifiedCompliancePolicyProperties xmlns="http://schemas.microsoft.com/sharepoint/v3" xsi:nil="true"/>
+    <lcf76f155ced4ddcb4097134ff3c332f xmlns="d6188da8-f31e-469a-aed4-03a23c44e36a">
+      <Terms xmlns="http://schemas.microsoft.com/office/infopath/2007/PartnerControls"/>
+    </lcf76f155ced4ddcb4097134ff3c332f>
+    <TaxCatchAll xmlns="37d47695-dda2-48a2-87bc-2a1f7ac7fedc" xsi:nil="true"/>
+  </documentManagement>
+</p:properties>
+</file>
+
 <file path=customXml/item3.xml><?xml version="1.0" encoding="utf-8"?>
 <?mso-contentType ?>
 <FormTemplates xmlns="http://schemas.microsoft.com/sharepoint/v3/contenttype/forms">
@@ -6740,18 +6778,6 @@
 </file>
 
 <file path=customXml/itemProps1.xml><?xml version="1.0" encoding="utf-8"?>
-<ds:datastoreItem xmlns:ds="http://schemas.openxmlformats.org/officeDocument/2006/customXml" ds:itemID="{153FF660-CCF1-4512-96BC-1D7D61FD195C}">
-  <ds:schemaRefs>
-    <ds:schemaRef ds:uri="http://schemas.microsoft.com/office/2006/metadata/properties"/>
-    <ds:schemaRef ds:uri="http://schemas.microsoft.com/office/infopath/2007/PartnerControls"/>
-    <ds:schemaRef ds:uri="http://schemas.microsoft.com/sharepoint/v3"/>
-    <ds:schemaRef ds:uri="d6188da8-f31e-469a-aed4-03a23c44e36a"/>
-    <ds:schemaRef ds:uri="37d47695-dda2-48a2-87bc-2a1f7ac7fedc"/>
-  </ds:schemaRefs>
-</ds:datastoreItem>
-</file>
-
-<file path=customXml/itemProps2.xml><?xml version="1.0" encoding="utf-8"?>
 <ds:datastoreItem xmlns:ds="http://schemas.openxmlformats.org/officeDocument/2006/customXml" ds:itemID="{C6EF59EB-DB51-4895-950A-FCA1323260B4}">
   <ds:schemaRefs>
     <ds:schemaRef ds:uri="http://schemas.microsoft.com/office/2006/metadata/contentType"/>
@@ -6771,6 +6797,18 @@
 </ds:datastoreItem>
 </file>
 
+<file path=customXml/itemProps2.xml><?xml version="1.0" encoding="utf-8"?>
+<ds:datastoreItem xmlns:ds="http://schemas.openxmlformats.org/officeDocument/2006/customXml" ds:itemID="{153FF660-CCF1-4512-96BC-1D7D61FD195C}">
+  <ds:schemaRefs>
+    <ds:schemaRef ds:uri="http://schemas.microsoft.com/office/2006/metadata/properties"/>
+    <ds:schemaRef ds:uri="http://schemas.microsoft.com/office/infopath/2007/PartnerControls"/>
+    <ds:schemaRef ds:uri="http://schemas.microsoft.com/sharepoint/v3"/>
+    <ds:schemaRef ds:uri="d6188da8-f31e-469a-aed4-03a23c44e36a"/>
+    <ds:schemaRef ds:uri="37d47695-dda2-48a2-87bc-2a1f7ac7fedc"/>
+  </ds:schemaRefs>
+</ds:datastoreItem>
+</file>
+
 <file path=customXml/itemProps3.xml><?xml version="1.0" encoding="utf-8"?>
 <ds:datastoreItem xmlns:ds="http://schemas.openxmlformats.org/officeDocument/2006/customXml" ds:itemID="{DEAE2935-652D-42F6-AFDE-C5D6AD6806BA}">
   <ds:schemaRefs>

</xml_diff>